<commit_message>
convertors for first block added
</commit_message>
<xml_diff>
--- a/АСК.docx
+++ b/АСК.docx
@@ -3,8 +3,13 @@
 <w:document xmlns:wpc="http://schemas.microsoft.com/office/word/2010/wordprocessingCanvas" xmlns:mc="http://schemas.openxmlformats.org/markup-compatibility/2006" xmlns:o="urn:schemas-microsoft-com:office:office" xmlns:r="http://schemas.openxmlformats.org/officeDocument/2006/relationships" xmlns:m="http://schemas.openxmlformats.org/officeDocument/2006/math" xmlns:v="urn:schemas-microsoft-com:vml" xmlns:wp14="http://schemas.microsoft.com/office/word/2010/wordprocessingDrawing" xmlns:wp="http://schemas.openxmlformats.org/drawingml/2006/wordprocessingDrawing" xmlns:w10="urn:schemas-microsoft-com:office:word" xmlns:w="http://schemas.openxmlformats.org/wordprocessingml/2006/main" xmlns:w14="http://schemas.microsoft.com/office/word/2010/wordml" xmlns:wpg="http://schemas.microsoft.com/office/word/2010/wordprocessingGroup" xmlns:wpi="http://schemas.microsoft.com/office/word/2010/wordprocessingInk" xmlns:wne="http://schemas.microsoft.com/office/word/2006/wordml" xmlns:wps="http://schemas.microsoft.com/office/word/2010/wordprocessingShape" mc:Ignorable="w14 wp14">
   <w:body>
     <w:p>
+      <w:proofErr w:type="gramStart"/>
       <w:r>
-        <w:t>ША – 14 бит</w:t>
+        <w:t>ША</w:t>
+      </w:r>
+      <w:proofErr w:type="gramEnd"/>
+      <w:r>
+        <w:t xml:space="preserve"> – 14 бит</w:t>
       </w:r>
       <w:r>
         <w:br/>
@@ -30,8 +35,7 @@
         <w:gridCol w:w="1135"/>
         <w:gridCol w:w="1843"/>
         <w:gridCol w:w="1701"/>
-        <w:gridCol w:w="141"/>
-        <w:gridCol w:w="1701"/>
+        <w:gridCol w:w="1842"/>
         <w:gridCol w:w="3544"/>
         <w:gridCol w:w="5670"/>
       </w:tblGrid>
@@ -75,7 +79,6 @@
         <w:tc>
           <w:tcPr>
             <w:tcW w:w="1842" w:type="dxa"/>
-            <w:gridSpan w:val="2"/>
           </w:tcPr>
           <w:p>
             <w:r>
@@ -123,58 +126,19 @@
         </w:tc>
         <w:tc>
           <w:tcPr>
-            <w:tcW w:w="1843" w:type="dxa"/>
-          </w:tcPr>
-          <w:p>
-            <w:pPr>
-              <w:rPr>
-                <w:lang w:val="en-US"/>
-              </w:rPr>
-            </w:pPr>
-          </w:p>
-        </w:tc>
-        <w:tc>
-          <w:tcPr>
-            <w:tcW w:w="1842" w:type="dxa"/>
-            <w:gridSpan w:val="2"/>
-          </w:tcPr>
-          <w:p>
-            <w:pPr>
-              <w:rPr>
-                <w:lang w:val="en-US"/>
-              </w:rPr>
-            </w:pPr>
-          </w:p>
-        </w:tc>
-        <w:tc>
-          <w:tcPr>
-            <w:tcW w:w="1701" w:type="dxa"/>
-          </w:tcPr>
-          <w:p>
-            <w:pPr>
-              <w:rPr>
-                <w:lang w:val="en-US"/>
-              </w:rPr>
-            </w:pPr>
-          </w:p>
-        </w:tc>
-        <w:tc>
-          <w:tcPr>
-            <w:tcW w:w="3544" w:type="dxa"/>
-          </w:tcPr>
-          <w:p>
-            <w:pPr>
-              <w:rPr>
-                <w:lang w:val="en-US"/>
-              </w:rPr>
-            </w:pPr>
-          </w:p>
-        </w:tc>
-        <w:tc>
-          <w:tcPr>
-            <w:tcW w:w="5670" w:type="dxa"/>
-          </w:tcPr>
-          <w:p/>
+            <w:tcW w:w="14600" w:type="dxa"/>
+            <w:gridSpan w:val="5"/>
+          </w:tcPr>
+          <w:p>
+            <w:pPr>
+              <w:jc w:val="center"/>
+            </w:pPr>
+            <w:r>
+              <w:t>НЕТ КОМАНДЫ</w:t>
+            </w:r>
+            <w:bookmarkStart w:id="0" w:name="_GoBack"/>
+            <w:bookmarkEnd w:id="0"/>
+          </w:p>
         </w:tc>
       </w:tr>
       <w:tr>
@@ -202,13 +166,13 @@
               <w:rPr>
                 <w:lang w:val="en-US"/>
               </w:rPr>
-              <w:t>R1</w:t>
-            </w:r>
-          </w:p>
-        </w:tc>
-        <w:tc>
-          <w:tcPr>
-            <w:tcW w:w="1842" w:type="dxa"/>
+              <w:t>R</w:t>
+            </w:r>
+          </w:p>
+        </w:tc>
+        <w:tc>
+          <w:tcPr>
+            <w:tcW w:w="3543" w:type="dxa"/>
             <w:gridSpan w:val="2"/>
           </w:tcPr>
           <w:p>
@@ -221,25 +185,7 @@
               <w:rPr>
                 <w:lang w:val="en-US"/>
               </w:rPr>
-              <w:t>R2</w:t>
-            </w:r>
-          </w:p>
-        </w:tc>
-        <w:tc>
-          <w:tcPr>
-            <w:tcW w:w="1701" w:type="dxa"/>
-          </w:tcPr>
-          <w:p>
-            <w:pPr>
-              <w:rPr>
-                <w:lang w:val="en-US"/>
-              </w:rPr>
-            </w:pPr>
-            <w:r>
-              <w:rPr>
-                <w:lang w:val="en-US"/>
-              </w:rPr>
-              <w:t>R3</w:t>
+              <w:t>NULL</w:t>
             </w:r>
           </w:p>
         </w:tc>
@@ -257,7 +203,7 @@
               <w:rPr>
                 <w:lang w:val="en-US"/>
               </w:rPr>
-              <w:t>Sub R1, R2, R3</w:t>
+              <w:t>Pop R</w:t>
             </w:r>
           </w:p>
         </w:tc>
@@ -266,19 +212,8 @@
             <w:tcW w:w="5670" w:type="dxa"/>
           </w:tcPr>
           <w:p>
-            <w:pPr>
-              <w:rPr>
-                <w:lang w:val="en-US"/>
-              </w:rPr>
-            </w:pPr>
-            <w:r>
-              <w:t xml:space="preserve">Разность </w:t>
-            </w:r>
-            <w:r>
-              <w:rPr>
-                <w:lang w:val="en-US"/>
-              </w:rPr>
-              <w:t>R3 = R1-R2</w:t>
+            <w:r>
+              <w:t>Взять данные из стека в регистр</w:t>
             </w:r>
           </w:p>
         </w:tc>
@@ -299,22 +234,17 @@
             <w:tcW w:w="1843" w:type="dxa"/>
           </w:tcPr>
           <w:p>
-            <w:pPr>
-              <w:rPr>
-                <w:lang w:val="en-US"/>
-              </w:rPr>
-            </w:pPr>
-            <w:r>
-              <w:rPr>
-                <w:lang w:val="en-US"/>
-              </w:rPr>
-              <w:t>R1</w:t>
-            </w:r>
-          </w:p>
-        </w:tc>
-        <w:tc>
-          <w:tcPr>
-            <w:tcW w:w="1842" w:type="dxa"/>
+            <w:r>
+              <w:rPr>
+                <w:lang w:val="en-US"/>
+              </w:rPr>
+              <w:t>NULL</w:t>
+            </w:r>
+          </w:p>
+        </w:tc>
+        <w:tc>
+          <w:tcPr>
+            <w:tcW w:w="3543" w:type="dxa"/>
             <w:gridSpan w:val="2"/>
           </w:tcPr>
           <w:p>
@@ -323,30 +253,6 @@
                 <w:lang w:val="en-US"/>
               </w:rPr>
             </w:pPr>
-            <w:r>
-              <w:rPr>
-                <w:lang w:val="en-US"/>
-              </w:rPr>
-              <w:t>R2</w:t>
-            </w:r>
-          </w:p>
-        </w:tc>
-        <w:tc>
-          <w:tcPr>
-            <w:tcW w:w="1701" w:type="dxa"/>
-          </w:tcPr>
-          <w:p>
-            <w:pPr>
-              <w:rPr>
-                <w:lang w:val="en-US"/>
-              </w:rPr>
-            </w:pPr>
-            <w:r>
-              <w:rPr>
-                <w:lang w:val="en-US"/>
-              </w:rPr>
-              <w:t>R3</w:t>
-            </w:r>
           </w:p>
         </w:tc>
         <w:tc>
@@ -358,7 +264,7 @@
               <w:rPr>
                 <w:lang w:val="en-US"/>
               </w:rPr>
-              <w:t>OR R1, R2, R3</w:t>
+              <w:t>HLT</w:t>
             </w:r>
           </w:p>
         </w:tc>
@@ -368,34 +274,7 @@
           </w:tcPr>
           <w:p>
             <w:r>
-              <w:t xml:space="preserve">Побитное «И» </w:t>
-            </w:r>
-            <w:r>
-              <w:rPr>
-                <w:lang w:val="en-US"/>
-              </w:rPr>
-              <w:t>R</w:t>
-            </w:r>
-            <w:r>
-              <w:t xml:space="preserve">3 = </w:t>
-            </w:r>
-            <w:r>
-              <w:rPr>
-                <w:lang w:val="en-US"/>
-              </w:rPr>
-              <w:t>R</w:t>
-            </w:r>
-            <w:r>
-              <w:t>1&amp;</w:t>
-            </w:r>
-            <w:r>
-              <w:rPr>
-                <w:lang w:val="en-US"/>
-              </w:rPr>
-              <w:t>R</w:t>
-            </w:r>
-            <w:r>
-              <w:t>2</w:t>
+              <w:t>Выключение</w:t>
             </w:r>
           </w:p>
         </w:tc>
@@ -425,13 +304,13 @@
               <w:rPr>
                 <w:lang w:val="en-US"/>
               </w:rPr>
-              <w:t>R1</w:t>
-            </w:r>
-          </w:p>
-        </w:tc>
-        <w:tc>
-          <w:tcPr>
-            <w:tcW w:w="1842" w:type="dxa"/>
+              <w:t>R</w:t>
+            </w:r>
+          </w:p>
+        </w:tc>
+        <w:tc>
+          <w:tcPr>
+            <w:tcW w:w="3543" w:type="dxa"/>
             <w:gridSpan w:val="2"/>
           </w:tcPr>
           <w:p>
@@ -444,25 +323,7 @@
               <w:rPr>
                 <w:lang w:val="en-US"/>
               </w:rPr>
-              <w:t>R2</w:t>
-            </w:r>
-          </w:p>
-        </w:tc>
-        <w:tc>
-          <w:tcPr>
-            <w:tcW w:w="1701" w:type="dxa"/>
-          </w:tcPr>
-          <w:p>
-            <w:pPr>
-              <w:rPr>
-                <w:lang w:val="en-US"/>
-              </w:rPr>
-            </w:pPr>
-            <w:r>
-              <w:rPr>
-                <w:lang w:val="en-US"/>
-              </w:rPr>
-              <w:t>R3</w:t>
+              <w:t>NULL</w:t>
             </w:r>
           </w:p>
         </w:tc>
@@ -471,11 +332,16 @@
             <w:tcW w:w="3544" w:type="dxa"/>
           </w:tcPr>
           <w:p>
-            <w:r>
-              <w:rPr>
-                <w:lang w:val="en-US"/>
-              </w:rPr>
-              <w:t>NXOR R1, R2, R3</w:t>
+            <w:pPr>
+              <w:rPr>
+                <w:lang w:val="en-US"/>
+              </w:rPr>
+            </w:pPr>
+            <w:r>
+              <w:rPr>
+                <w:lang w:val="en-US"/>
+              </w:rPr>
+              <w:t>Push R</w:t>
             </w:r>
           </w:p>
         </w:tc>
@@ -485,52 +351,7 @@
           </w:tcPr>
           <w:p>
             <w:r>
-              <w:t xml:space="preserve">Побитное «НЕ Исключающее ИЛИ» </w:t>
-            </w:r>
-            <w:r>
-              <w:rPr>
-                <w:lang w:val="en-US"/>
-              </w:rPr>
-              <w:t>R</w:t>
-            </w:r>
-            <w:r>
-              <w:t xml:space="preserve">3 = </w:t>
-            </w:r>
-            <w:r>
-              <w:rPr>
-                <w:lang w:val="en-US"/>
-              </w:rPr>
-              <w:t>NOT</w:t>
-            </w:r>
-            <w:r>
-              <w:t>(</w:t>
-            </w:r>
-            <w:r>
-              <w:rPr>
-                <w:lang w:val="en-US"/>
-              </w:rPr>
-              <w:t>R</w:t>
-            </w:r>
-            <w:r>
-              <w:t xml:space="preserve">1 </w:t>
-            </w:r>
-            <w:r>
-              <w:rPr>
-                <w:lang w:val="en-US"/>
-              </w:rPr>
-              <w:t>NOR</w:t>
-            </w:r>
-            <w:r>
-              <w:t xml:space="preserve"> </w:t>
-            </w:r>
-            <w:r>
-              <w:rPr>
-                <w:lang w:val="en-US"/>
-              </w:rPr>
-              <w:t>R</w:t>
-            </w:r>
-            <w:r>
-              <w:t>2)</w:t>
+              <w:t>Положить значение регистра в стек</w:t>
             </w:r>
           </w:p>
         </w:tc>
@@ -566,26 +387,25 @@
         </w:tc>
         <w:tc>
           <w:tcPr>
+            <w:tcW w:w="1701" w:type="dxa"/>
+          </w:tcPr>
+          <w:p>
+            <w:pPr>
+              <w:rPr>
+                <w:lang w:val="en-US"/>
+              </w:rPr>
+            </w:pPr>
+            <w:r>
+              <w:rPr>
+                <w:lang w:val="en-US"/>
+              </w:rPr>
+              <w:t>R2</w:t>
+            </w:r>
+          </w:p>
+        </w:tc>
+        <w:tc>
+          <w:tcPr>
             <w:tcW w:w="1842" w:type="dxa"/>
-            <w:gridSpan w:val="2"/>
-          </w:tcPr>
-          <w:p>
-            <w:pPr>
-              <w:rPr>
-                <w:lang w:val="en-US"/>
-              </w:rPr>
-            </w:pPr>
-            <w:r>
-              <w:rPr>
-                <w:lang w:val="en-US"/>
-              </w:rPr>
-              <w:t>R2</w:t>
-            </w:r>
-          </w:p>
-        </w:tc>
-        <w:tc>
-          <w:tcPr>
-            <w:tcW w:w="1701" w:type="dxa"/>
           </w:tcPr>
           <w:p>
             <w:pPr>
@@ -606,11 +426,16 @@
             <w:tcW w:w="3544" w:type="dxa"/>
           </w:tcPr>
           <w:p>
-            <w:r>
-              <w:rPr>
-                <w:lang w:val="en-US"/>
-              </w:rPr>
-              <w:t>ROL R1, R2, R3</w:t>
+            <w:pPr>
+              <w:rPr>
+                <w:lang w:val="en-US"/>
+              </w:rPr>
+            </w:pPr>
+            <w:r>
+              <w:rPr>
+                <w:lang w:val="en-US"/>
+              </w:rPr>
+              <w:t>Sub R1, R2, R3</w:t>
             </w:r>
           </w:p>
         </w:tc>
@@ -619,32 +444,19 @@
             <w:tcW w:w="5670" w:type="dxa"/>
           </w:tcPr>
           <w:p>
-            <w:r>
-              <w:t xml:space="preserve">Круговое смещение влево регистра </w:t>
-            </w:r>
-            <w:r>
-              <w:rPr>
-                <w:lang w:val="en-US"/>
-              </w:rPr>
-              <w:t>R</w:t>
-            </w:r>
-            <w:r>
-              <w:t>1</w:t>
-            </w:r>
-            <w:r>
-              <w:t xml:space="preserve"> на </w:t>
-            </w:r>
-            <w:r>
-              <w:rPr>
-                <w:lang w:val="en-US"/>
-              </w:rPr>
-              <w:t>R</w:t>
-            </w:r>
-            <w:r>
-              <w:t xml:space="preserve">2 </w:t>
-            </w:r>
-            <w:r>
-              <w:t>разрядов</w:t>
+            <w:pPr>
+              <w:rPr>
+                <w:lang w:val="en-US"/>
+              </w:rPr>
+            </w:pPr>
+            <w:r>
+              <w:t xml:space="preserve">Разность </w:t>
+            </w:r>
+            <w:r>
+              <w:rPr>
+                <w:lang w:val="en-US"/>
+              </w:rPr>
+              <w:t>R3 = R1-R2</w:t>
             </w:r>
           </w:p>
         </w:tc>
@@ -674,54 +486,96 @@
               <w:rPr>
                 <w:lang w:val="en-US"/>
               </w:rPr>
+              <w:t>R1</w:t>
+            </w:r>
+          </w:p>
+        </w:tc>
+        <w:tc>
+          <w:tcPr>
+            <w:tcW w:w="1701" w:type="dxa"/>
+          </w:tcPr>
+          <w:p>
+            <w:pPr>
+              <w:rPr>
+                <w:lang w:val="en-US"/>
+              </w:rPr>
+            </w:pPr>
+            <w:r>
+              <w:rPr>
+                <w:lang w:val="en-US"/>
+              </w:rPr>
+              <w:t>R2</w:t>
+            </w:r>
+          </w:p>
+        </w:tc>
+        <w:tc>
+          <w:tcPr>
+            <w:tcW w:w="1842" w:type="dxa"/>
+          </w:tcPr>
+          <w:p>
+            <w:pPr>
+              <w:rPr>
+                <w:lang w:val="en-US"/>
+              </w:rPr>
+            </w:pPr>
+            <w:r>
+              <w:rPr>
+                <w:lang w:val="en-US"/>
+              </w:rPr>
+              <w:t>R3</w:t>
+            </w:r>
+          </w:p>
+        </w:tc>
+        <w:tc>
+          <w:tcPr>
+            <w:tcW w:w="3544" w:type="dxa"/>
+          </w:tcPr>
+          <w:p>
+            <w:r>
+              <w:rPr>
+                <w:lang w:val="en-US"/>
+              </w:rPr>
+              <w:t>OR R1, R2, R3</w:t>
+            </w:r>
+          </w:p>
+        </w:tc>
+        <w:tc>
+          <w:tcPr>
+            <w:tcW w:w="5670" w:type="dxa"/>
+          </w:tcPr>
+          <w:p>
+            <w:r>
+              <w:t xml:space="preserve">Побитное «ИЛИ» </w:t>
+            </w:r>
+            <w:r>
+              <w:rPr>
+                <w:lang w:val="en-US"/>
+              </w:rPr>
               <w:t>R</w:t>
             </w:r>
-          </w:p>
-        </w:tc>
-        <w:tc>
-          <w:tcPr>
-            <w:tcW w:w="3543" w:type="dxa"/>
-            <w:gridSpan w:val="3"/>
-          </w:tcPr>
-          <w:p>
-            <w:pPr>
-              <w:rPr>
-                <w:lang w:val="en-US"/>
-              </w:rPr>
-            </w:pPr>
-            <w:r>
-              <w:rPr>
-                <w:lang w:val="en-US"/>
-              </w:rPr>
-              <w:t>Short ADDR</w:t>
-            </w:r>
-          </w:p>
-        </w:tc>
-        <w:tc>
-          <w:tcPr>
-            <w:tcW w:w="3544" w:type="dxa"/>
-          </w:tcPr>
-          <w:p>
-            <w:pPr>
-              <w:rPr>
-                <w:lang w:val="en-US"/>
-              </w:rPr>
-            </w:pPr>
-            <w:r>
-              <w:rPr>
-                <w:lang w:val="en-US"/>
-              </w:rPr>
-              <w:t>MOV R, Short_ADDR</w:t>
-            </w:r>
-          </w:p>
-        </w:tc>
-        <w:tc>
-          <w:tcPr>
-            <w:tcW w:w="5670" w:type="dxa"/>
-          </w:tcPr>
-          <w:p>
-            <w:r>
-              <w:t>Копирование 16 бит из регистра в память</w:t>
+            <w:r>
+              <w:t xml:space="preserve">3 = </w:t>
+            </w:r>
+            <w:r>
+              <w:rPr>
+                <w:lang w:val="en-US"/>
+              </w:rPr>
+              <w:t>R</w:t>
+            </w:r>
+            <w:r>
+              <w:t>1</w:t>
+            </w:r>
+            <w:r>
+              <w:t>|</w:t>
+            </w:r>
+            <w:r>
+              <w:rPr>
+                <w:lang w:val="en-US"/>
+              </w:rPr>
+              <w:t>R</w:t>
+            </w:r>
+            <w:r>
+              <w:t>2</w:t>
             </w:r>
           </w:p>
         </w:tc>
@@ -751,49 +605,111 @@
               <w:rPr>
                 <w:lang w:val="en-US"/>
               </w:rPr>
+              <w:t>R1</w:t>
+            </w:r>
+          </w:p>
+        </w:tc>
+        <w:tc>
+          <w:tcPr>
+            <w:tcW w:w="1701" w:type="dxa"/>
+          </w:tcPr>
+          <w:p>
+            <w:pPr>
+              <w:rPr>
+                <w:lang w:val="en-US"/>
+              </w:rPr>
+            </w:pPr>
+            <w:r>
+              <w:rPr>
+                <w:lang w:val="en-US"/>
+              </w:rPr>
+              <w:t>R2</w:t>
+            </w:r>
+          </w:p>
+        </w:tc>
+        <w:tc>
+          <w:tcPr>
+            <w:tcW w:w="1842" w:type="dxa"/>
+          </w:tcPr>
+          <w:p>
+            <w:pPr>
+              <w:rPr>
+                <w:lang w:val="en-US"/>
+              </w:rPr>
+            </w:pPr>
+            <w:r>
+              <w:rPr>
+                <w:lang w:val="en-US"/>
+              </w:rPr>
+              <w:t>R3</w:t>
+            </w:r>
+          </w:p>
+        </w:tc>
+        <w:tc>
+          <w:tcPr>
+            <w:tcW w:w="3544" w:type="dxa"/>
+          </w:tcPr>
+          <w:p>
+            <w:r>
+              <w:rPr>
+                <w:lang w:val="en-US"/>
+              </w:rPr>
+              <w:t>NXOR R1, R2, R3</w:t>
+            </w:r>
+          </w:p>
+        </w:tc>
+        <w:tc>
+          <w:tcPr>
+            <w:tcW w:w="5670" w:type="dxa"/>
+          </w:tcPr>
+          <w:p>
+            <w:r>
+              <w:t xml:space="preserve">Побитное «НЕ Исключающее ИЛИ» </w:t>
+            </w:r>
+            <w:r>
+              <w:rPr>
+                <w:lang w:val="en-US"/>
+              </w:rPr>
               <w:t>R</w:t>
             </w:r>
-          </w:p>
-        </w:tc>
-        <w:tc>
-          <w:tcPr>
-            <w:tcW w:w="3543" w:type="dxa"/>
-            <w:gridSpan w:val="3"/>
-          </w:tcPr>
-          <w:p>
-            <w:r>
-              <w:rPr>
-                <w:lang w:val="en-US"/>
-              </w:rPr>
-              <w:t>Short ADDR</w:t>
-            </w:r>
-          </w:p>
-        </w:tc>
-        <w:tc>
-          <w:tcPr>
-            <w:tcW w:w="3544" w:type="dxa"/>
-          </w:tcPr>
-          <w:p>
-            <w:pPr>
-              <w:rPr>
-                <w:lang w:val="en-US"/>
-              </w:rPr>
-            </w:pPr>
-            <w:r>
-              <w:rPr>
-                <w:lang w:val="en-US"/>
-              </w:rPr>
-              <w:t>MOV Short_ADDR, R</w:t>
-            </w:r>
-          </w:p>
-        </w:tc>
-        <w:tc>
-          <w:tcPr>
-            <w:tcW w:w="5670" w:type="dxa"/>
-          </w:tcPr>
-          <w:p>
-            <w:r>
-              <w:t>Копирование 16 из памяти в регистр</w:t>
+            <w:r>
+              <w:t xml:space="preserve">3 = </w:t>
+            </w:r>
+            <w:r>
+              <w:rPr>
+                <w:lang w:val="en-US"/>
+              </w:rPr>
+              <w:t>NOT</w:t>
+            </w:r>
+            <w:r>
+              <w:t>(</w:t>
+            </w:r>
+            <w:r>
+              <w:rPr>
+                <w:lang w:val="en-US"/>
+              </w:rPr>
+              <w:t>R</w:t>
+            </w:r>
+            <w:r>
+              <w:t xml:space="preserve">1 </w:t>
+            </w:r>
+            <w:r>
+              <w:rPr>
+                <w:lang w:val="en-US"/>
+              </w:rPr>
+              <w:t>NOR</w:t>
+            </w:r>
+            <w:r>
+              <w:t xml:space="preserve"> </w:t>
+            </w:r>
+            <w:r>
+              <w:rPr>
+                <w:lang w:val="en-US"/>
+              </w:rPr>
+              <w:t>R</w:t>
+            </w:r>
+            <w:r>
+              <w:t>2)</w:t>
             </w:r>
           </w:p>
         </w:tc>
@@ -823,54 +739,90 @@
               <w:rPr>
                 <w:lang w:val="en-US"/>
               </w:rPr>
+              <w:t>R1</w:t>
+            </w:r>
+          </w:p>
+        </w:tc>
+        <w:tc>
+          <w:tcPr>
+            <w:tcW w:w="1701" w:type="dxa"/>
+          </w:tcPr>
+          <w:p>
+            <w:pPr>
+              <w:rPr>
+                <w:lang w:val="en-US"/>
+              </w:rPr>
+            </w:pPr>
+            <w:r>
+              <w:rPr>
+                <w:lang w:val="en-US"/>
+              </w:rPr>
+              <w:t>R2</w:t>
+            </w:r>
+          </w:p>
+        </w:tc>
+        <w:tc>
+          <w:tcPr>
+            <w:tcW w:w="1842" w:type="dxa"/>
+          </w:tcPr>
+          <w:p>
+            <w:pPr>
+              <w:rPr>
+                <w:lang w:val="en-US"/>
+              </w:rPr>
+            </w:pPr>
+            <w:r>
+              <w:rPr>
+                <w:lang w:val="en-US"/>
+              </w:rPr>
+              <w:t>R3</w:t>
+            </w:r>
+          </w:p>
+        </w:tc>
+        <w:tc>
+          <w:tcPr>
+            <w:tcW w:w="3544" w:type="dxa"/>
+          </w:tcPr>
+          <w:p>
+            <w:r>
+              <w:rPr>
+                <w:lang w:val="en-US"/>
+              </w:rPr>
+              <w:t>ROL R1, R2, R3</w:t>
+            </w:r>
+          </w:p>
+        </w:tc>
+        <w:tc>
+          <w:tcPr>
+            <w:tcW w:w="5670" w:type="dxa"/>
+          </w:tcPr>
+          <w:p>
+            <w:r>
+              <w:t xml:space="preserve">Круговое смещение влево регистра </w:t>
+            </w:r>
+            <w:r>
+              <w:rPr>
+                <w:lang w:val="en-US"/>
+              </w:rPr>
               <w:t>R</w:t>
             </w:r>
-          </w:p>
-        </w:tc>
-        <w:tc>
-          <w:tcPr>
-            <w:tcW w:w="3543" w:type="dxa"/>
-            <w:gridSpan w:val="3"/>
-          </w:tcPr>
-          <w:p>
-            <w:pPr>
-              <w:rPr>
-                <w:lang w:val="en-US"/>
-              </w:rPr>
-            </w:pPr>
-            <w:r>
-              <w:rPr>
-                <w:lang w:val="en-US"/>
-              </w:rPr>
-              <w:t>NULL</w:t>
-            </w:r>
-          </w:p>
-        </w:tc>
-        <w:tc>
-          <w:tcPr>
-            <w:tcW w:w="3544" w:type="dxa"/>
-          </w:tcPr>
-          <w:p>
-            <w:pPr>
-              <w:rPr>
-                <w:lang w:val="en-US"/>
-              </w:rPr>
-            </w:pPr>
-            <w:r>
-              <w:rPr>
-                <w:lang w:val="en-US"/>
-              </w:rPr>
-              <w:t>Push R</w:t>
-            </w:r>
-          </w:p>
-        </w:tc>
-        <w:tc>
-          <w:tcPr>
-            <w:tcW w:w="5670" w:type="dxa"/>
-          </w:tcPr>
-          <w:p>
-            <w:r>
-              <w:t>Положить значение регистра в стек</w:t>
+            <w:r>
+              <w:t>1</w:t>
+            </w:r>
+            <w:r>
+              <w:t xml:space="preserve"> на </w:t>
+            </w:r>
+            <w:r>
+              <w:rPr>
+                <w:lang w:val="en-US"/>
+              </w:rPr>
+              <w:t>R</w:t>
+            </w:r>
+            <w:r>
+              <w:t xml:space="preserve">2 </w:t>
+            </w:r>
+            <w:r>
+              <w:t>разрядов</w:t>
             </w:r>
           </w:p>
         </w:tc>
@@ -907,19 +859,19 @@
         <w:tc>
           <w:tcPr>
             <w:tcW w:w="3543" w:type="dxa"/>
-            <w:gridSpan w:val="3"/>
-          </w:tcPr>
-          <w:p>
-            <w:pPr>
-              <w:rPr>
-                <w:lang w:val="en-US"/>
-              </w:rPr>
-            </w:pPr>
-            <w:r>
-              <w:rPr>
-                <w:lang w:val="en-US"/>
-              </w:rPr>
-              <w:t>NULL</w:t>
+            <w:gridSpan w:val="2"/>
+          </w:tcPr>
+          <w:p>
+            <w:pPr>
+              <w:rPr>
+                <w:lang w:val="en-US"/>
+              </w:rPr>
+            </w:pPr>
+            <w:r>
+              <w:rPr>
+                <w:lang w:val="en-US"/>
+              </w:rPr>
+              <w:t>Short ADDR</w:t>
             </w:r>
           </w:p>
         </w:tc>
@@ -937,8 +889,16 @@
               <w:rPr>
                 <w:lang w:val="en-US"/>
               </w:rPr>
-              <w:t>Pop R</w:t>
-            </w:r>
+              <w:t xml:space="preserve">MOV R, </w:t>
+            </w:r>
+            <w:proofErr w:type="spellStart"/>
+            <w:r>
+              <w:rPr>
+                <w:lang w:val="en-US"/>
+              </w:rPr>
+              <w:t>Short_ADDR</w:t>
+            </w:r>
+            <w:proofErr w:type="spellEnd"/>
           </w:p>
         </w:tc>
         <w:tc>
@@ -947,7 +907,7 @@
           </w:tcPr>
           <w:p>
             <w:r>
-              <w:t>Взять данные из стека в регистр</w:t>
+              <w:t>Копирование 16 бит из регистра в память</w:t>
             </w:r>
           </w:p>
         </w:tc>
@@ -965,15 +925,33 @@
         </w:tc>
         <w:tc>
           <w:tcPr>
-            <w:tcW w:w="5386" w:type="dxa"/>
-            <w:gridSpan w:val="4"/>
-          </w:tcPr>
-          <w:p>
-            <w:r>
-              <w:rPr>
-                <w:lang w:val="en-US"/>
-              </w:rPr>
-              <w:t>NULL</w:t>
+            <w:tcW w:w="1843" w:type="dxa"/>
+          </w:tcPr>
+          <w:p>
+            <w:pPr>
+              <w:rPr>
+                <w:lang w:val="en-US"/>
+              </w:rPr>
+            </w:pPr>
+            <w:r>
+              <w:rPr>
+                <w:lang w:val="en-US"/>
+              </w:rPr>
+              <w:t>R</w:t>
+            </w:r>
+          </w:p>
+        </w:tc>
+        <w:tc>
+          <w:tcPr>
+            <w:tcW w:w="3543" w:type="dxa"/>
+            <w:gridSpan w:val="2"/>
+          </w:tcPr>
+          <w:p>
+            <w:r>
+              <w:rPr>
+                <w:lang w:val="en-US"/>
+              </w:rPr>
+              <w:t>Short ADDR</w:t>
             </w:r>
           </w:p>
         </w:tc>
@@ -991,7 +969,21 @@
               <w:rPr>
                 <w:lang w:val="en-US"/>
               </w:rPr>
-              <w:t>HLT</w:t>
+              <w:t xml:space="preserve">MOV </w:t>
+            </w:r>
+            <w:proofErr w:type="spellStart"/>
+            <w:r>
+              <w:rPr>
+                <w:lang w:val="en-US"/>
+              </w:rPr>
+              <w:t>Short_ADDR</w:t>
+            </w:r>
+            <w:proofErr w:type="spellEnd"/>
+            <w:r>
+              <w:rPr>
+                <w:lang w:val="en-US"/>
+              </w:rPr>
+              <w:t>, R</w:t>
             </w:r>
           </w:p>
         </w:tc>
@@ -1001,7 +993,7 @@
           </w:tcPr>
           <w:p>
             <w:r>
-              <w:t>Выключение</w:t>
+              <w:t>Копирование 16 из памяти в регистр</w:t>
             </w:r>
           </w:p>
         </w:tc>
@@ -1038,7 +1030,7 @@
         <w:tc>
           <w:tcPr>
             <w:tcW w:w="3543" w:type="dxa"/>
-            <w:gridSpan w:val="3"/>
+            <w:gridSpan w:val="2"/>
           </w:tcPr>
           <w:p>
             <w:r>
@@ -1063,8 +1055,16 @@
               <w:rPr>
                 <w:lang w:val="en-US"/>
               </w:rPr>
-              <w:t>JMS Short_ADR</w:t>
-            </w:r>
+              <w:t xml:space="preserve">JMS </w:t>
+            </w:r>
+            <w:proofErr w:type="spellStart"/>
+            <w:r>
+              <w:rPr>
+                <w:lang w:val="en-US"/>
+              </w:rPr>
+              <w:t>Short_ADR</w:t>
+            </w:r>
+            <w:proofErr w:type="spellEnd"/>
           </w:p>
         </w:tc>
         <w:tc>
@@ -1116,7 +1116,7 @@
         <w:tc>
           <w:tcPr>
             <w:tcW w:w="3543" w:type="dxa"/>
-            <w:gridSpan w:val="3"/>
+            <w:gridSpan w:val="2"/>
           </w:tcPr>
           <w:p>
             <w:r>
@@ -1183,7 +1183,7 @@
         <w:tc>
           <w:tcPr>
             <w:tcW w:w="3543" w:type="dxa"/>
-            <w:gridSpan w:val="3"/>
+            <w:gridSpan w:val="2"/>
           </w:tcPr>
           <w:p>
             <w:r>
@@ -1208,8 +1208,16 @@
               <w:rPr>
                 <w:lang w:val="en-US"/>
               </w:rPr>
-              <w:t>JMP Short_ADR</w:t>
-            </w:r>
+              <w:t xml:space="preserve">JMP </w:t>
+            </w:r>
+            <w:proofErr w:type="spellStart"/>
+            <w:r>
+              <w:rPr>
+                <w:lang w:val="en-US"/>
+              </w:rPr>
+              <w:t>Short_ADR</w:t>
+            </w:r>
+            <w:proofErr w:type="spellEnd"/>
           </w:p>
         </w:tc>
         <w:tc>
@@ -1243,7 +1251,7 @@
         <w:tc>
           <w:tcPr>
             <w:tcW w:w="3543" w:type="dxa"/>
-            <w:gridSpan w:val="3"/>
+            <w:gridSpan w:val="2"/>
           </w:tcPr>
           <w:p>
             <w:r>
@@ -1303,7 +1311,7 @@
         <w:tc>
           <w:tcPr>
             <w:tcW w:w="3543" w:type="dxa"/>
-            <w:gridSpan w:val="3"/>
+            <w:gridSpan w:val="2"/>
           </w:tcPr>
           <w:p>
             <w:r>
@@ -1338,10 +1346,16 @@
           </w:tcPr>
           <w:p>
             <w:r>
-              <w:t>Установить адрес передатчика и напралвение КПДП</w:t>
-            </w:r>
-            <w:bookmarkStart w:id="0" w:name="_GoBack"/>
-            <w:bookmarkEnd w:id="0"/>
+              <w:t xml:space="preserve">Установить адрес передатчика и </w:t>
+            </w:r>
+            <w:proofErr w:type="spellStart"/>
+            <w:r>
+              <w:t>напралвение</w:t>
+            </w:r>
+            <w:proofErr w:type="spellEnd"/>
+            <w:r>
+              <w:t xml:space="preserve"> КПДП</w:t>
+            </w:r>
           </w:p>
         </w:tc>
       </w:tr>
@@ -1358,34 +1372,17 @@
         </w:tc>
         <w:tc>
           <w:tcPr>
-            <w:tcW w:w="1843" w:type="dxa"/>
-          </w:tcPr>
-          <w:p/>
-        </w:tc>
-        <w:tc>
-          <w:tcPr>
-            <w:tcW w:w="1842" w:type="dxa"/>
-            <w:gridSpan w:val="2"/>
-          </w:tcPr>
-          <w:p/>
-        </w:tc>
-        <w:tc>
-          <w:tcPr>
-            <w:tcW w:w="1701" w:type="dxa"/>
-          </w:tcPr>
-          <w:p/>
-        </w:tc>
-        <w:tc>
-          <w:tcPr>
-            <w:tcW w:w="3544" w:type="dxa"/>
-          </w:tcPr>
-          <w:p/>
-        </w:tc>
-        <w:tc>
-          <w:tcPr>
-            <w:tcW w:w="5670" w:type="dxa"/>
-          </w:tcPr>
-          <w:p/>
+            <w:tcW w:w="14600" w:type="dxa"/>
+            <w:gridSpan w:val="5"/>
+          </w:tcPr>
+          <w:p>
+            <w:pPr>
+              <w:jc w:val="center"/>
+            </w:pPr>
+            <w:r>
+              <w:t>НЕТ КОМАНДЫ</w:t>
+            </w:r>
+          </w:p>
         </w:tc>
       </w:tr>
     </w:tbl>

</xml_diff>